<commit_message>
Correction du DOP passage au DOP V0.3
</commit_message>
<xml_diff>
--- a/Documentation/KukaDop.docx
+++ b/Documentation/KukaDop.docx
@@ -169,12 +169,12 @@
             <wp:extent cx="1030605" cy="981075"/>
             <wp:effectExtent b="0" l="0" r="0" t="0"/>
             <wp:wrapSquare wrapText="bothSides" distB="0" distT="0" distL="114300" distR="114300"/>
-            <wp:docPr descr="C:\Users\Flaki\Documents\imagesim.jpg" id="1" name="image02.jpg"/>
+            <wp:docPr descr="C:\Users\Flaki\Documents\imagesim.jpg" id="2" name="image04.jpg"/>
             <a:graphic>
               <a:graphicData uri="http://schemas.openxmlformats.org/drawingml/2006/picture">
                 <pic:pic>
                   <pic:nvPicPr>
-                    <pic:cNvPr descr="C:\Users\Flaki\Documents\imagesim.jpg" id="0" name="image02.jpg"/>
+                    <pic:cNvPr descr="C:\Users\Flaki\Documents\imagesim.jpg" id="0" name="image04.jpg"/>
                     <pic:cNvPicPr preferRelativeResize="0"/>
                   </pic:nvPicPr>
                   <pic:blipFill>
@@ -587,7 +587,7 @@
                                 <w:sz w:val="24"/>
                                 <w:vertAlign w:val="baseline"/>
                               </w:rPr>
-                              <w:t xml:space="preserve">CANO Frédéric</w:t>
+                              <w:t xml:space="preserve">BES Arnaud</w:t>
                             </w:r>
                           </w:p>
                           <w:p>
@@ -826,7 +826,7 @@
           <w:b w:val="1"/>
           <w:rtl w:val="0"/>
         </w:rPr>
-        <w:t xml:space="preserve">Version 0.1</w:t>
+        <w:t xml:space="preserve">Version 0.3</w:t>
       </w:r>
       <w:r>
         <w:rPr>
@@ -1981,7 +1981,7 @@
       <w:pPr>
         <w:numPr>
           <w:ilvl w:val="0"/>
-          <w:numId w:val="4"/>
+          <w:numId w:val="3"/>
         </w:numPr>
         <w:spacing w:after="200" w:lineRule="auto"/>
         <w:ind w:left="1440" w:hanging="360"/>
@@ -2006,7 +2006,7 @@
       <w:pPr>
         <w:numPr>
           <w:ilvl w:val="1"/>
-          <w:numId w:val="4"/>
+          <w:numId w:val="3"/>
         </w:numPr>
         <w:spacing w:after="200" w:lineRule="auto"/>
         <w:ind w:left="2160" w:hanging="360"/>
@@ -2031,7 +2031,7 @@
       <w:pPr>
         <w:numPr>
           <w:ilvl w:val="1"/>
-          <w:numId w:val="4"/>
+          <w:numId w:val="3"/>
         </w:numPr>
         <w:spacing w:after="200" w:lineRule="auto"/>
         <w:ind w:left="2160" w:hanging="360"/>
@@ -2056,7 +2056,7 @@
       <w:pPr>
         <w:numPr>
           <w:ilvl w:val="1"/>
-          <w:numId w:val="4"/>
+          <w:numId w:val="3"/>
         </w:numPr>
         <w:spacing w:after="200" w:lineRule="auto"/>
         <w:ind w:left="2160" w:hanging="360"/>
@@ -2082,7 +2082,7 @@
       <w:pPr>
         <w:numPr>
           <w:ilvl w:val="0"/>
-          <w:numId w:val="4"/>
+          <w:numId w:val="3"/>
         </w:numPr>
         <w:spacing w:after="200" w:lineRule="auto"/>
         <w:ind w:left="1440" w:hanging="360"/>
@@ -2107,7 +2107,7 @@
       <w:pPr>
         <w:numPr>
           <w:ilvl w:val="1"/>
-          <w:numId w:val="4"/>
+          <w:numId w:val="3"/>
         </w:numPr>
         <w:spacing w:after="200" w:lineRule="auto"/>
         <w:ind w:left="2160" w:hanging="360"/>
@@ -2132,7 +2132,7 @@
       <w:pPr>
         <w:numPr>
           <w:ilvl w:val="1"/>
-          <w:numId w:val="4"/>
+          <w:numId w:val="3"/>
         </w:numPr>
         <w:spacing w:after="200" w:line="276" w:lineRule="auto"/>
         <w:ind w:left="2160" w:hanging="360"/>
@@ -2158,7 +2158,7 @@
       <w:pPr>
         <w:numPr>
           <w:ilvl w:val="1"/>
-          <w:numId w:val="4"/>
+          <w:numId w:val="3"/>
         </w:numPr>
         <w:spacing w:after="200" w:line="276" w:lineRule="auto"/>
         <w:ind w:left="2160" w:hanging="360"/>
@@ -2177,14 +2177,14 @@
           <w:szCs w:val="26"/>
           <w:rtl w:val="0"/>
         </w:rPr>
-        <w:t xml:space="preserve">Traiter un fichier SVG pour en retirer des ordres de mouvement</w:t>
+        <w:t xml:space="preserve">Traiter un fichier SVG pour en retirer des points de passage</w:t>
       </w:r>
     </w:p>
     <w:p>
       <w:pPr>
         <w:numPr>
           <w:ilvl w:val="1"/>
-          <w:numId w:val="4"/>
+          <w:numId w:val="3"/>
         </w:numPr>
         <w:spacing w:after="200" w:line="276" w:lineRule="auto"/>
         <w:ind w:left="2160" w:hanging="360"/>
@@ -2203,7 +2203,7 @@
           <w:szCs w:val="26"/>
           <w:rtl w:val="0"/>
         </w:rPr>
-        <w:t xml:space="preserve">Charger une image</w:t>
+        <w:t xml:space="preserve">Récupérer les ordres de mouvement à partir des points</w:t>
       </w:r>
     </w:p>
     <w:p>
@@ -2223,12 +2223,6 @@
         <w:tab/>
         <w:t xml:space="preserve">Planning</w:t>
       </w:r>
-    </w:p>
-    <w:p>
-      <w:pPr>
-        <w:spacing w:after="200" w:line="276" w:lineRule="auto"/>
-        <w:contextualSpacing w:val="0"/>
-      </w:pPr>
       <w:r>
         <w:rPr>
           <w:rtl w:val="0"/>
@@ -2799,36 +2793,25 @@
           <w:rtl w:val="0"/>
         </w:rPr>
       </w:r>
-    </w:p>
-    <w:p>
-      <w:pPr>
-        <w:spacing w:after="200" w:line="276" w:lineRule="auto"/>
-        <w:contextualSpacing w:val="0"/>
-      </w:pPr>
-      <w:r>
-        <w:rPr>
-          <w:rtl w:val="0"/>
-        </w:rPr>
-      </w:r>
       <w:r>
         <w:drawing>
           <wp:anchor allowOverlap="0" behindDoc="0" distB="114300" distT="114300" distL="114300" distR="114300" hidden="0" layoutInCell="0" locked="0" relativeHeight="0" simplePos="0">
             <wp:simplePos x="0" y="0"/>
             <wp:positionH relativeFrom="margin">
-              <wp:posOffset>-866774</wp:posOffset>
+              <wp:posOffset>-781049</wp:posOffset>
             </wp:positionH>
             <wp:positionV relativeFrom="paragraph">
-              <wp:posOffset>171450</wp:posOffset>
+              <wp:posOffset>304800</wp:posOffset>
             </wp:positionV>
-            <wp:extent cx="7121749" cy="1766888"/>
+            <wp:extent cx="7063476" cy="1719263"/>
             <wp:effectExtent b="0" l="0" r="0" t="0"/>
             <wp:wrapTopAndBottom distB="114300" distT="114300"/>
-            <wp:docPr id="2" name="image04.png"/>
+            <wp:docPr id="1" name="image03.png"/>
             <a:graphic>
               <a:graphicData uri="http://schemas.openxmlformats.org/drawingml/2006/picture">
                 <pic:pic>
                   <pic:nvPicPr>
-                    <pic:cNvPr id="0" name="image04.png"/>
+                    <pic:cNvPr id="0" name="image03.png"/>
                     <pic:cNvPicPr preferRelativeResize="0"/>
                   </pic:nvPicPr>
                   <pic:blipFill>
@@ -2841,7 +2824,7 @@
                   <pic:spPr>
                     <a:xfrm>
                       <a:off x="0" y="0"/>
-                      <a:ext cx="7121749" cy="1766888"/>
+                      <a:ext cx="7063476" cy="1719263"/>
                     </a:xfrm>
                     <a:prstGeom prst="rect"/>
                     <a:ln/>
@@ -2851,6 +2834,17 @@
             </a:graphic>
           </wp:anchor>
         </w:drawing>
+      </w:r>
+    </w:p>
+    <w:p>
+      <w:pPr>
+        <w:spacing w:after="200" w:line="276" w:lineRule="auto"/>
+        <w:contextualSpacing w:val="0"/>
+      </w:pPr>
+      <w:r>
+        <w:rPr>
+          <w:rtl w:val="0"/>
+        </w:rPr>
       </w:r>
     </w:p>
     <w:p>
@@ -7913,28 +7907,20 @@
       <w:pPr>
         <w:spacing w:after="200" w:line="276" w:lineRule="auto"/>
         <w:contextualSpacing w:val="0"/>
-      </w:pPr>
-      <w:r>
-        <w:rPr>
-          <w:rtl w:val="0"/>
-        </w:rPr>
-      </w:r>
-    </w:p>
-    <w:p>
-      <w:pPr>
-        <w:numPr>
-          <w:ilvl w:val="0"/>
-          <w:numId w:val="3"/>
-        </w:numPr>
+        <w:jc w:val="both"/>
+      </w:pPr>
+      <w:r>
+        <w:rPr>
+          <w:rtl w:val="0"/>
+        </w:rPr>
+      </w:r>
+    </w:p>
+    <w:p>
+      <w:pPr>
         <w:spacing w:after="200" w:line="276" w:lineRule="auto"/>
-        <w:ind w:left="720" w:hanging="360"/>
-        <w:contextualSpacing w:val="1"/>
+        <w:ind w:firstLine="720"/>
+        <w:contextualSpacing w:val="0"/>
         <w:jc w:val="both"/>
-        <w:rPr>
-          <w:rFonts w:ascii="Calibri" w:cs="Calibri" w:eastAsia="Calibri" w:hAnsi="Calibri"/>
-          <w:sz w:val="24"/>
-          <w:szCs w:val="24"/>
-        </w:rPr>
       </w:pPr>
       <w:r>
         <w:rPr>
@@ -8104,7 +8090,7 @@
       <w:rPr>
         <w:rtl w:val="0"/>
       </w:rPr>
-      <w:t xml:space="preserve">DOP Projet d’intégration Kuka - Version 0.1</w:t>
+      <w:t xml:space="preserve">DOP Projet d’intégration Kuka - Version 0.3</w:t>
       <w:tab/>
       <w:tab/>
       <w:tab/>
@@ -8378,116 +8364,6 @@
     <w:lvl w:ilvl="0">
       <w:start w:val="1"/>
       <w:numFmt w:val="bullet"/>
-      <w:lvlText w:val="●"/>
-      <w:lvlJc w:val="left"/>
-      <w:pPr>
-        <w:ind w:left="720" w:firstLine="1080"/>
-      </w:pPr>
-      <w:rPr>
-        <w:rFonts w:ascii="Arial" w:cs="Arial" w:eastAsia="Arial" w:hAnsi="Arial"/>
-      </w:rPr>
-    </w:lvl>
-    <w:lvl w:ilvl="1">
-      <w:start w:val="1"/>
-      <w:numFmt w:val="bullet"/>
-      <w:lvlText w:val="o"/>
-      <w:lvlJc w:val="left"/>
-      <w:pPr>
-        <w:ind w:left="1440" w:firstLine="2520"/>
-      </w:pPr>
-      <w:rPr>
-        <w:rFonts w:ascii="Arial" w:cs="Arial" w:eastAsia="Arial" w:hAnsi="Arial"/>
-      </w:rPr>
-    </w:lvl>
-    <w:lvl w:ilvl="2">
-      <w:start w:val="1"/>
-      <w:numFmt w:val="bullet"/>
-      <w:lvlText w:val="▪"/>
-      <w:lvlJc w:val="left"/>
-      <w:pPr>
-        <w:ind w:left="2160" w:firstLine="3960"/>
-      </w:pPr>
-      <w:rPr>
-        <w:rFonts w:ascii="Arial" w:cs="Arial" w:eastAsia="Arial" w:hAnsi="Arial"/>
-      </w:rPr>
-    </w:lvl>
-    <w:lvl w:ilvl="3">
-      <w:start w:val="1"/>
-      <w:numFmt w:val="bullet"/>
-      <w:lvlText w:val="●"/>
-      <w:lvlJc w:val="left"/>
-      <w:pPr>
-        <w:ind w:left="2880" w:firstLine="5400"/>
-      </w:pPr>
-      <w:rPr>
-        <w:rFonts w:ascii="Arial" w:cs="Arial" w:eastAsia="Arial" w:hAnsi="Arial"/>
-      </w:rPr>
-    </w:lvl>
-    <w:lvl w:ilvl="4">
-      <w:start w:val="1"/>
-      <w:numFmt w:val="bullet"/>
-      <w:lvlText w:val="o"/>
-      <w:lvlJc w:val="left"/>
-      <w:pPr>
-        <w:ind w:left="3600" w:firstLine="6840"/>
-      </w:pPr>
-      <w:rPr>
-        <w:rFonts w:ascii="Arial" w:cs="Arial" w:eastAsia="Arial" w:hAnsi="Arial"/>
-      </w:rPr>
-    </w:lvl>
-    <w:lvl w:ilvl="5">
-      <w:start w:val="1"/>
-      <w:numFmt w:val="bullet"/>
-      <w:lvlText w:val="▪"/>
-      <w:lvlJc w:val="left"/>
-      <w:pPr>
-        <w:ind w:left="4320" w:firstLine="8280"/>
-      </w:pPr>
-      <w:rPr>
-        <w:rFonts w:ascii="Arial" w:cs="Arial" w:eastAsia="Arial" w:hAnsi="Arial"/>
-      </w:rPr>
-    </w:lvl>
-    <w:lvl w:ilvl="6">
-      <w:start w:val="1"/>
-      <w:numFmt w:val="bullet"/>
-      <w:lvlText w:val="●"/>
-      <w:lvlJc w:val="left"/>
-      <w:pPr>
-        <w:ind w:left="5040" w:firstLine="9720"/>
-      </w:pPr>
-      <w:rPr>
-        <w:rFonts w:ascii="Arial" w:cs="Arial" w:eastAsia="Arial" w:hAnsi="Arial"/>
-      </w:rPr>
-    </w:lvl>
-    <w:lvl w:ilvl="7">
-      <w:start w:val="1"/>
-      <w:numFmt w:val="bullet"/>
-      <w:lvlText w:val="o"/>
-      <w:lvlJc w:val="left"/>
-      <w:pPr>
-        <w:ind w:left="5760" w:firstLine="11160"/>
-      </w:pPr>
-      <w:rPr>
-        <w:rFonts w:ascii="Arial" w:cs="Arial" w:eastAsia="Arial" w:hAnsi="Arial"/>
-      </w:rPr>
-    </w:lvl>
-    <w:lvl w:ilvl="8">
-      <w:start w:val="1"/>
-      <w:numFmt w:val="bullet"/>
-      <w:lvlText w:val="▪"/>
-      <w:lvlJc w:val="left"/>
-      <w:pPr>
-        <w:ind w:left="6480" w:firstLine="12600"/>
-      </w:pPr>
-      <w:rPr>
-        <w:rFonts w:ascii="Arial" w:cs="Arial" w:eastAsia="Arial" w:hAnsi="Arial"/>
-      </w:rPr>
-    </w:lvl>
-  </w:abstractNum>
-  <w:abstractNum w:abstractNumId="4">
-    <w:lvl w:ilvl="0">
-      <w:start w:val="1"/>
-      <w:numFmt w:val="bullet"/>
       <w:lvlText w:val="-"/>
       <w:lvlJc w:val="left"/>
       <w:pPr>
@@ -8602,9 +8478,6 @@
   </w:num>
   <w:num w:numId="3">
     <w:abstractNumId w:val="3"/>
-  </w:num>
-  <w:num w:numId="4">
-    <w:abstractNumId w:val="4"/>
   </w:num>
 </w:numbering>
 </file>

</xml_diff>